<commit_message>
Fix input manager bug
</commit_message>
<xml_diff>
--- a/Todo.docx
+++ b/Todo.docx
@@ -56,13 +56,8 @@
       <w:r>
         <w:t xml:space="preserve">, </w:t>
       </w:r>
-      <w:proofErr w:type="spellStart"/>
-      <w:r>
-        <w:t>Animesh</w:t>
-      </w:r>
-      <w:proofErr w:type="spellEnd"/>
-      <w:r>
-        <w:t xml:space="preserve"> Singh </w:t>
+      <w:r>
+        <w:t xml:space="preserve">Animesh Singh </w:t>
       </w:r>
       <w:r>
         <w:t>&lt;</w:t>
@@ -90,7 +85,7 @@
           <w:rFonts w:ascii="Open Sans" w:hAnsi="Open Sans" w:cs="Open Sans"/>
         </w:rPr>
         <w:pict w14:anchorId="576C846C">
-          <v:rect id="_x0000_i1029" style="width:0;height:1.5pt" o:hralign="center" o:bullet="t" o:hrstd="t" o:hr="t" fillcolor="#a0a0a0" stroked="f"/>
+          <v:rect id="_x0000_i1026" style="width:0;height:1.5pt" o:hralign="center" o:bullet="t" o:hrstd="t" o:hr="t" fillcolor="#a0a0a0" stroked="f"/>
         </w:pict>
       </w:r>
     </w:p>
@@ -131,43 +126,15 @@
           <w:sz w:val="32"/>
           <w:szCs w:val="32"/>
         </w:rPr>
-        <w:t xml:space="preserve">Finish implementing </w:t>
-      </w:r>
-      <w:proofErr w:type="spellStart"/>
-      <w:r>
-        <w:rPr>
-          <w:rFonts w:ascii="Open Sans" w:hAnsi="Open Sans" w:cs="Open Sans"/>
-          <w:sz w:val="32"/>
-          <w:szCs w:val="32"/>
-        </w:rPr>
-        <w:t>MTConnect.cs</w:t>
-      </w:r>
-      <w:proofErr w:type="spellEnd"/>
-      <w:r>
-        <w:rPr>
-          <w:rFonts w:ascii="Open Sans" w:hAnsi="Open Sans" w:cs="Open Sans"/>
-          <w:sz w:val="32"/>
-          <w:szCs w:val="32"/>
-        </w:rPr>
-        <w:t xml:space="preserve"> with XML parsing (</w:t>
-      </w:r>
-      <w:proofErr w:type="spellStart"/>
-      <w:r>
-        <w:rPr>
-          <w:rFonts w:ascii="Open Sans" w:hAnsi="Open Sans" w:cs="Open Sans"/>
-          <w:sz w:val="32"/>
-          <w:szCs w:val="32"/>
-        </w:rPr>
-        <w:t>MTConnect</w:t>
-      </w:r>
-      <w:proofErr w:type="spellEnd"/>
-      <w:r>
-        <w:rPr>
-          <w:rFonts w:ascii="Open Sans" w:hAnsi="Open Sans" w:cs="Open Sans"/>
-          <w:sz w:val="32"/>
-          <w:szCs w:val="32"/>
-        </w:rPr>
-        <w:t xml:space="preserve"> input)</w:t>
+        <w:t xml:space="preserve">[Dependent] </w:t>
+      </w:r>
+      <w:r>
+        <w:rPr>
+          <w:rFonts w:ascii="Open Sans" w:hAnsi="Open Sans" w:cs="Open Sans"/>
+          <w:sz w:val="32"/>
+          <w:szCs w:val="32"/>
+        </w:rPr>
+        <w:t>Finish implementing MTConnect.cs with XML parsing (MTConnect input)</w:t>
       </w:r>
     </w:p>
     <w:p>
@@ -189,25 +156,17 @@
           <w:sz w:val="32"/>
           <w:szCs w:val="32"/>
         </w:rPr>
-        <w:t xml:space="preserve">Finish implementing </w:t>
-      </w:r>
-      <w:proofErr w:type="spellStart"/>
-      <w:r>
-        <w:rPr>
-          <w:rFonts w:ascii="Open Sans" w:hAnsi="Open Sans" w:cs="Open Sans"/>
-          <w:sz w:val="32"/>
-          <w:szCs w:val="32"/>
-        </w:rPr>
-        <w:t>InputManager</w:t>
-      </w:r>
-      <w:proofErr w:type="spellEnd"/>
-      <w:r>
-        <w:rPr>
-          <w:rFonts w:ascii="Open Sans" w:hAnsi="Open Sans" w:cs="Open Sans"/>
-          <w:sz w:val="32"/>
-          <w:szCs w:val="32"/>
-        </w:rPr>
-        <w:t xml:space="preserve"> to send inputs to machines</w:t>
+        <w:t xml:space="preserve">[Dependent] </w:t>
+      </w:r>
+      <w:bookmarkStart w:id="0" w:name="_GoBack"/>
+      <w:bookmarkEnd w:id="0"/>
+      <w:r>
+        <w:rPr>
+          <w:rFonts w:ascii="Open Sans" w:hAnsi="Open Sans" w:cs="Open Sans"/>
+          <w:sz w:val="32"/>
+          <w:szCs w:val="32"/>
+        </w:rPr>
+        <w:t>Finish implementing InputManager to send inputs to machines</w:t>
       </w:r>
     </w:p>
     <w:p>
@@ -241,17 +200,28 @@
         </w:numPr>
         <w:rPr>
           <w:rFonts w:ascii="Open Sans" w:hAnsi="Open Sans" w:cs="Open Sans"/>
-          <w:sz w:val="32"/>
-          <w:szCs w:val="32"/>
-        </w:rPr>
-      </w:pPr>
-      <w:r>
-        <w:rPr>
-          <w:rFonts w:ascii="Open Sans" w:hAnsi="Open Sans" w:cs="Open Sans"/>
-          <w:sz w:val="32"/>
-          <w:szCs w:val="32"/>
-        </w:rPr>
-        <w:t>Implement Unity physics engine for force feedback and collision detection</w:t>
+          <w:strike/>
+          <w:sz w:val="32"/>
+          <w:szCs w:val="32"/>
+        </w:rPr>
+      </w:pPr>
+      <w:r>
+        <w:rPr>
+          <w:rFonts w:ascii="Open Sans" w:hAnsi="Open Sans" w:cs="Open Sans"/>
+          <w:strike/>
+          <w:sz w:val="32"/>
+          <w:szCs w:val="32"/>
+        </w:rPr>
+        <w:t>Implement Unity physics engin</w:t>
+      </w:r>
+      <w:r>
+        <w:rPr>
+          <w:rFonts w:ascii="Open Sans" w:hAnsi="Open Sans" w:cs="Open Sans"/>
+          <w:strike/>
+          <w:sz w:val="32"/>
+          <w:szCs w:val="32"/>
+        </w:rPr>
+        <w:t>e</w:t>
       </w:r>
     </w:p>
     <w:p>
@@ -263,35 +233,19 @@
         </w:numPr>
         <w:rPr>
           <w:rFonts w:ascii="Open Sans" w:hAnsi="Open Sans" w:cs="Open Sans"/>
-          <w:sz w:val="32"/>
-          <w:szCs w:val="32"/>
-        </w:rPr>
-      </w:pPr>
-      <w:r>
-        <w:rPr>
-          <w:rFonts w:ascii="Open Sans" w:hAnsi="Open Sans" w:cs="Open Sans"/>
-          <w:sz w:val="32"/>
-          <w:szCs w:val="32"/>
-        </w:rPr>
-        <w:t xml:space="preserve">Reimplement base Machine class to follow </w:t>
-      </w:r>
-      <w:proofErr w:type="spellStart"/>
-      <w:r>
-        <w:rPr>
-          <w:rFonts w:ascii="Open Sans" w:hAnsi="Open Sans" w:cs="Open Sans"/>
-          <w:sz w:val="32"/>
-          <w:szCs w:val="32"/>
-        </w:rPr>
-        <w:t>MTConnect</w:t>
-      </w:r>
-      <w:proofErr w:type="spellEnd"/>
-      <w:r>
-        <w:rPr>
-          <w:rFonts w:ascii="Open Sans" w:hAnsi="Open Sans" w:cs="Open Sans"/>
-          <w:sz w:val="32"/>
-          <w:szCs w:val="32"/>
-        </w:rPr>
-        <w:t xml:space="preserve"> spec better</w:t>
+          <w:strike/>
+          <w:sz w:val="32"/>
+          <w:szCs w:val="32"/>
+        </w:rPr>
+      </w:pPr>
+      <w:r>
+        <w:rPr>
+          <w:rFonts w:ascii="Open Sans" w:hAnsi="Open Sans" w:cs="Open Sans"/>
+          <w:strike/>
+          <w:sz w:val="32"/>
+          <w:szCs w:val="32"/>
+        </w:rPr>
+        <w:t>Reimplement base Machine class to follow MTConnect spec better</w:t>
       </w:r>
     </w:p>
     <w:p>
@@ -353,33 +307,7 @@
           <w:sz w:val="32"/>
           <w:szCs w:val="32"/>
         </w:rPr>
-        <w:t>Add rotation to inverse kinematics</w:t>
-      </w:r>
-    </w:p>
-    <w:p>
-      <w:pPr>
-        <w:pStyle w:val="Heading1"/>
-        <w:rPr>
-          <w:rFonts w:ascii="Open Sans" w:hAnsi="Open Sans" w:cs="Open Sans"/>
-          <w:sz w:val="40"/>
-          <w:szCs w:val="40"/>
-        </w:rPr>
-      </w:pPr>
-      <w:r>
-        <w:rPr>
-          <w:rFonts w:ascii="Open Sans" w:hAnsi="Open Sans" w:cs="Open Sans"/>
-          <w:sz w:val="40"/>
-          <w:szCs w:val="40"/>
-        </w:rPr>
-        <w:t>Low</w:t>
-      </w:r>
-      <w:r>
-        <w:rPr>
-          <w:rFonts w:ascii="Open Sans" w:hAnsi="Open Sans" w:cs="Open Sans"/>
-          <w:sz w:val="40"/>
-          <w:szCs w:val="40"/>
-        </w:rPr>
-        <w:t xml:space="preserve"> Priority</w:t>
+        <w:t>Design general VR user interface (thinking palette style)</w:t>
       </w:r>
     </w:p>
     <w:p>
@@ -401,18 +329,26 @@
           <w:sz w:val="32"/>
           <w:szCs w:val="32"/>
         </w:rPr>
-        <w:t>Design general VR user interface</w:t>
-      </w:r>
-      <w:r>
-        <w:rPr>
-          <w:rFonts w:ascii="Open Sans" w:hAnsi="Open Sans" w:cs="Open Sans"/>
-          <w:sz w:val="32"/>
-          <w:szCs w:val="32"/>
-        </w:rPr>
-        <w:t xml:space="preserve"> (thinking palette style)</w:t>
-      </w:r>
-      <w:bookmarkStart w:id="0" w:name="_GoBack"/>
-      <w:bookmarkEnd w:id="0"/>
+        <w:t>Add rotation to inverse kinematics</w:t>
+      </w:r>
+    </w:p>
+    <w:p>
+      <w:pPr>
+        <w:pStyle w:val="Heading1"/>
+        <w:rPr>
+          <w:rFonts w:ascii="Open Sans" w:hAnsi="Open Sans" w:cs="Open Sans"/>
+          <w:sz w:val="40"/>
+          <w:szCs w:val="40"/>
+        </w:rPr>
+      </w:pPr>
+      <w:r>
+        <w:rPr>
+          <w:rFonts w:ascii="Open Sans" w:hAnsi="Open Sans" w:cs="Open Sans"/>
+          <w:sz w:val="40"/>
+          <w:szCs w:val="40"/>
+        </w:rPr>
+        <w:t>Low Priority</w:t>
+      </w:r>
     </w:p>
     <w:p>
       <w:pPr>
@@ -453,6 +389,27 @@
           <w:sz w:val="32"/>
           <w:szCs w:val="32"/>
         </w:rPr>
+        <w:t>Add force-feedback to OpenHaptics</w:t>
+      </w:r>
+    </w:p>
+    <w:p>
+      <w:pPr>
+        <w:numPr>
+          <w:ilvl w:val="0"/>
+          <w:numId w:val="3"/>
+        </w:numPr>
+        <w:rPr>
+          <w:rFonts w:ascii="Open Sans" w:hAnsi="Open Sans" w:cs="Open Sans"/>
+          <w:sz w:val="32"/>
+          <w:szCs w:val="32"/>
+        </w:rPr>
+      </w:pPr>
+      <w:r>
+        <w:rPr>
+          <w:rFonts w:ascii="Open Sans" w:hAnsi="Open Sans" w:cs="Open Sans"/>
+          <w:sz w:val="32"/>
+          <w:szCs w:val="32"/>
+        </w:rPr>
         <w:lastRenderedPageBreak/>
         <w:t xml:space="preserve">Reimplement </w:t>
       </w:r>
@@ -462,18 +419,8 @@
           <w:sz w:val="32"/>
           <w:szCs w:val="32"/>
         </w:rPr>
-        <w:t xml:space="preserve">interpolation to be linear and use </w:t>
-      </w:r>
-      <w:proofErr w:type="spellStart"/>
-      <w:r>
-        <w:rPr>
-          <w:rFonts w:ascii="Open Sans" w:hAnsi="Open Sans" w:cs="Open Sans"/>
-          <w:sz w:val="32"/>
-          <w:szCs w:val="32"/>
-        </w:rPr>
-        <w:t>maxSpeed</w:t>
-      </w:r>
-      <w:proofErr w:type="spellEnd"/>
+        <w:t>interpolation to be linear and use maxSpeed</w:t>
+      </w:r>
     </w:p>
     <w:p>
       <w:pPr>
@@ -531,7 +478,7 @@
 <w:numbering xmlns:wpc="http://schemas.microsoft.com/office/word/2010/wordprocessingCanvas" xmlns:cx="http://schemas.microsoft.com/office/drawing/2014/chartex" xmlns:cx1="http://schemas.microsoft.com/office/drawing/2015/9/8/chartex" xmlns:cx2="http://schemas.microsoft.com/office/drawing/2015/10/21/chartex" xmlns:cx3="http://schemas.microsoft.com/office/drawing/2016/5/9/chartex" xmlns:cx4="http://schemas.microsoft.com/office/drawing/2016/5/10/chartex" xmlns:cx5="http://schemas.microsoft.com/office/drawing/2016/5/11/chartex" xmlns:cx6="http://schemas.microsoft.com/office/drawing/2016/5/12/chartex" xmlns:cx7="http://schemas.microsoft.com/office/drawing/2016/5/13/chartex" xmlns:cx8="http://schemas.microsoft.com/office/drawing/2016/5/14/chartex" xmlns:mc="http://schemas.openxmlformats.org/markup-compatibility/2006" xmlns:aink="http://schemas.microsoft.com/office/drawing/2016/ink" xmlns:am3d="http://schemas.microsoft.com/office/drawing/2017/model3d" xmlns:o="urn:schemas-microsoft-com:office:office" xmlns:r="http://schemas.openxmlformats.org/officeDocument/2006/relationships" xmlns:m="http://schemas.openxmlformats.org/officeDocument/2006/math" xmlns:v="urn:schemas-microsoft-com:vml" xmlns:wp14="http://schemas.microsoft.com/office/word/2010/wordprocessingDrawing" xmlns:wp="http://schemas.openxmlformats.org/drawingml/2006/wordprocessingDrawing" xmlns:w10="urn:schemas-microsoft-com:office:word" xmlns:w="http://schemas.openxmlformats.org/wordprocessingml/2006/main" xmlns:w14="http://schemas.microsoft.com/office/word/2010/wordml" xmlns:w15="http://schemas.microsoft.com/office/word/2012/wordml" xmlns:w16cid="http://schemas.microsoft.com/office/word/2016/wordml/cid" xmlns:w16se="http://schemas.microsoft.com/office/word/2015/wordml/symex" xmlns:wpg="http://schemas.microsoft.com/office/word/2010/wordprocessingGroup" xmlns:wpi="http://schemas.microsoft.com/office/word/2010/wordprocessingInk" xmlns:wne="http://schemas.microsoft.com/office/word/2006/wordml" xmlns:wps="http://schemas.microsoft.com/office/word/2010/wordprocessingShape" mc:Ignorable="w14 w15 w16se w16cid wp14">
   <w:numPicBullet w:numPicBulletId="0">
     <w:pict>
-      <v:rect id="_x0000_i1035" style="width:0;height:1.5pt" o:hralign="center" o:bullet="t" o:hrstd="t" o:hr="t" fillcolor="#a0a0a0" stroked="f"/>
+      <v:rect id="_x0000_i1032" style="width:0;height:1.5pt" o:hralign="center" o:bullet="t" o:hrstd="t" o:hr="t" fillcolor="#a0a0a0" stroked="f"/>
     </w:pict>
   </w:numPicBullet>
   <w:abstractNum w:abstractNumId="0" w15:restartNumberingAfterBreak="0">
@@ -2312,7 +2259,7 @@
 </file>
 
 <file path=customXml/itemProps1.xml><?xml version="1.0" encoding="utf-8"?>
-<ds:datastoreItem xmlns:ds="http://schemas.openxmlformats.org/officeDocument/2006/customXml" ds:itemID="{5F7C3A8A-6D8D-4E1B-9B01-EF778E52F386}">
+<ds:datastoreItem xmlns:ds="http://schemas.openxmlformats.org/officeDocument/2006/customXml" ds:itemID="{4D78320D-7F09-4F09-9DA1-DE2D3B241440}">
   <ds:schemaRefs>
     <ds:schemaRef ds:uri="http://schemas.openxmlformats.org/officeDocument/2006/bibliography"/>
   </ds:schemaRefs>

</xml_diff>